<commit_message>
poprawka dla sierra leone, dodanie reszty przykładowych zapytań do dokumentacji
</commit_message>
<xml_diff>
--- a/documentation.docx
+++ b/documentation.docx
@@ -1843,7 +1843,10 @@
         </w:numPr>
       </w:pPr>
       <w:r>
-        <w:t>Country: 19</w:t>
+        <w:t>Country: 1</w:t>
+      </w:r>
+      <w:r>
+        <w:t>8</w:t>
       </w:r>
     </w:p>
     <w:p>
@@ -1891,7 +1894,10 @@
         <w:t>Całkowita liczba węzłów:</w:t>
       </w:r>
       <w:r>
-        <w:t xml:space="preserve"> 860</w:t>
+        <w:t xml:space="preserve"> 8</w:t>
+      </w:r>
+      <w:r>
+        <w:t>59</w:t>
       </w:r>
     </w:p>
     <w:p>
@@ -1947,7 +1953,10 @@
         </w:numPr>
       </w:pPr>
       <w:r>
-        <w:t>HAS_CITIZENSHIP: 44</w:t>
+        <w:t>HAS_CITIZENSHIP: 4</w:t>
+      </w:r>
+      <w:r>
+        <w:t>3</w:t>
       </w:r>
     </w:p>
     <w:p>
@@ -2028,7 +2037,10 @@
         <w:t>Całkowita liczba relacji:</w:t>
       </w:r>
       <w:r>
-        <w:t xml:space="preserve"> 1265</w:t>
+        <w:t xml:space="preserve"> 126</w:t>
+      </w:r>
+      <w:r>
+        <w:t>4</w:t>
       </w:r>
     </w:p>
     <w:p>
@@ -2110,11 +2122,10 @@
         <w:rPr>
           <w:noProof/>
         </w:rPr>
-        <w:lastRenderedPageBreak/>
         <w:drawing>
-          <wp:inline distT="0" distB="0" distL="0" distR="0" wp14:anchorId="0B57967C" wp14:editId="3B238076">
-            <wp:extent cx="5760720" cy="5117465"/>
-            <wp:effectExtent l="19050" t="19050" r="11430" b="26035"/>
+          <wp:inline distT="0" distB="0" distL="0" distR="0" wp14:anchorId="0B57967C" wp14:editId="0287067F">
+            <wp:extent cx="5339692" cy="4743450"/>
+            <wp:effectExtent l="19050" t="19050" r="13970" b="19050"/>
             <wp:docPr id="1549660010" name="Obraz 2" descr="Obraz zawierający fajerwerki, światło&#10;&#10;Zawartość wygenerowana przez sztuczną inteligencję może być niepoprawna."/>
             <wp:cNvGraphicFramePr>
               <a:graphicFrameLocks xmlns:a="http://schemas.openxmlformats.org/drawingml/2006/main" noChangeAspect="1"/>
@@ -2144,7 +2155,7 @@
                   <pic:spPr bwMode="auto">
                     <a:xfrm>
                       <a:off x="0" y="0"/>
-                      <a:ext cx="5760720" cy="5117465"/>
+                      <a:ext cx="5362052" cy="4763313"/>
                     </a:xfrm>
                     <a:prstGeom prst="rect">
                       <a:avLst/>
@@ -2171,24 +2182,14 @@
       <w:r>
         <w:t xml:space="preserve">Rysunek </w:t>
       </w:r>
-      <w:r>
-        <w:fldChar w:fldCharType="begin"/>
-      </w:r>
-      <w:r>
-        <w:instrText xml:space="preserve"> SEQ Rysunek \* ARABIC </w:instrText>
-      </w:r>
-      <w:r>
-        <w:fldChar w:fldCharType="separate"/>
-      </w:r>
-      <w:r>
-        <w:rPr>
-          <w:noProof/>
-        </w:rPr>
-        <w:t>1</w:t>
-      </w:r>
-      <w:r>
-        <w:fldChar w:fldCharType="end"/>
-      </w:r>
+      <w:fldSimple w:instr=" SEQ Rysunek \* ARABIC ">
+        <w:r>
+          <w:rPr>
+            <w:noProof/>
+          </w:rPr>
+          <w:t>1</w:t>
+        </w:r>
+      </w:fldSimple>
       <w:bookmarkEnd w:id="3"/>
       <w:r>
         <w:t xml:space="preserve"> Wygląd bazy danych</w:t>
@@ -2200,6 +2201,7 @@
       </w:pPr>
       <w:bookmarkStart w:id="4" w:name="_Toc196582422"/>
       <w:r>
+        <w:lastRenderedPageBreak/>
         <w:t>Nietrywialne zapytania w języku Cypher</w:t>
       </w:r>
       <w:bookmarkEnd w:id="4"/>
@@ -2222,103 +2224,6 @@
           <w:b/>
           <w:bCs/>
         </w:rPr>
-        <w:t>Znajdź 5 zawodników z najwyższym współczynnikiem expected goals (xG) na 90 minut w sezonie 2023/24.</w:t>
-      </w:r>
-    </w:p>
-    <w:p>
-      <w:pPr>
-        <w:pStyle w:val="Akapitzlist"/>
-        <w:numPr>
-          <w:ilvl w:val="0"/>
-          <w:numId w:val="40"/>
-        </w:numPr>
-      </w:pPr>
-      <w:r>
-        <w:rPr>
-          <w:b/>
-          <w:bCs/>
-        </w:rPr>
-        <w:t>Wypisz wszystkich agentów, którzy reprezentują co najmniej dwóch zawodników z top 10 rankingu Ballon d'Or 2024.</w:t>
-      </w:r>
-    </w:p>
-    <w:p>
-      <w:pPr>
-        <w:pStyle w:val="Akapitzlist"/>
-        <w:numPr>
-          <w:ilvl w:val="0"/>
-          <w:numId w:val="40"/>
-        </w:numPr>
-      </w:pPr>
-      <w:r>
-        <w:rPr>
-          <w:b/>
-          <w:bCs/>
-        </w:rPr>
-        <w:t>Dla każdego klubu: policz łączną liczbę punktów zdobytych przez jego zawodników w głosowaniu Ballon d'Or 2024.</w:t>
-      </w:r>
-    </w:p>
-    <w:p>
-      <w:pPr>
-        <w:pStyle w:val="Akapitzlist"/>
-        <w:numPr>
-          <w:ilvl w:val="0"/>
-          <w:numId w:val="40"/>
-        </w:numPr>
-      </w:pPr>
-      <w:r>
-        <w:rPr>
-          <w:b/>
-          <w:bCs/>
-        </w:rPr>
-        <w:t>Którzy zawodnicy zmieniali kluby najczęściej (najwięcej transferów w karierze)?</w:t>
-      </w:r>
-    </w:p>
-    <w:p>
-      <w:pPr>
-        <w:pStyle w:val="Akapitzlist"/>
-        <w:numPr>
-          <w:ilvl w:val="0"/>
-          <w:numId w:val="40"/>
-        </w:numPr>
-      </w:pPr>
-      <w:r>
-        <w:rPr>
-          <w:b/>
-          <w:bCs/>
-        </w:rPr>
-        <w:t>Znajdź zawodników, którzy zdobyli nagrodę "Player of the Year" i grają aktualnie w klubie z Premier League.</w:t>
-      </w:r>
-    </w:p>
-    <w:p>
-      <w:pPr>
-        <w:pStyle w:val="Akapitzlist"/>
-        <w:numPr>
-          <w:ilvl w:val="0"/>
-          <w:numId w:val="40"/>
-        </w:numPr>
-      </w:pPr>
-      <w:r>
-        <w:rPr>
-          <w:b/>
-          <w:bCs/>
-        </w:rPr>
-        <w:t>Pokaż zawodników, którzy zaczęli karierę w jednym klubie, a potem wrócili do niego po co najmniej jednym transferze.</w:t>
-      </w:r>
-    </w:p>
-    <w:p>
-      <w:pPr>
-        <w:pStyle w:val="Akapitzlist"/>
-        <w:numPr>
-          <w:ilvl w:val="0"/>
-          <w:numId w:val="40"/>
-        </w:numPr>
-      </w:pPr>
-      <w:r>
-        <w:rPr>
-          <w:b/>
-          <w:bCs/>
-        </w:rPr>
-        <w:lastRenderedPageBreak/>
         <w:t>Wyszukaj zawodników, którzy mają więcej niż jedno obywatelstwo i przynajmniej jedno z krajów to kraj spoza Europy.</w:t>
       </w:r>
     </w:p>
@@ -2328,6 +2233,9 @@
         <w:ind w:left="340" w:firstLine="0"/>
       </w:pPr>
       <w:r>
+        <w:rPr>
+          <w:noProof/>
+        </w:rPr>
         <w:drawing>
           <wp:inline distT="0" distB="0" distL="0" distR="0" wp14:anchorId="28F40DC8" wp14:editId="6CE37B91">
             <wp:extent cx="5752351" cy="1216092"/>
@@ -2376,6 +2284,9 @@
         <w:ind w:left="340" w:firstLine="0"/>
       </w:pPr>
       <w:r>
+        <w:rPr>
+          <w:noProof/>
+        </w:rPr>
         <w:drawing>
           <wp:inline distT="0" distB="0" distL="0" distR="0" wp14:anchorId="2AA19C8F" wp14:editId="78F6D2C4">
             <wp:extent cx="4439270" cy="4477375"/>
@@ -2420,6 +2331,16 @@
     </w:p>
     <w:p>
       <w:pPr>
+        <w:spacing w:after="160"/>
+        <w:ind w:firstLine="0"/>
+        <w:jc w:val="left"/>
+      </w:pPr>
+      <w:r>
+        <w:br w:type="page"/>
+      </w:r>
+    </w:p>
+    <w:p>
+      <w:pPr>
         <w:pStyle w:val="Akapitzlist"/>
         <w:numPr>
           <w:ilvl w:val="0"/>
@@ -2431,6 +2352,7 @@
           <w:b/>
           <w:bCs/>
         </w:rPr>
+        <w:lastRenderedPageBreak/>
         <w:t>Wypisz outfitterów (sponsorów), których zawodnicy zdobyli największą liczbę nagród w karierze.</w:t>
       </w:r>
     </w:p>
@@ -2439,7 +2361,9 @@
         <w:ind w:left="340" w:firstLine="0"/>
       </w:pPr>
       <w:r>
-        <w:lastRenderedPageBreak/>
+        <w:rPr>
+          <w:noProof/>
+        </w:rPr>
         <w:drawing>
           <wp:inline distT="0" distB="0" distL="0" distR="0" wp14:anchorId="3BD141AB" wp14:editId="657E453D">
             <wp:extent cx="5760720" cy="5300345"/>
@@ -2487,6 +2411,9 @@
         <w:ind w:left="340" w:firstLine="0"/>
       </w:pPr>
       <w:r>
+        <w:rPr>
+          <w:noProof/>
+        </w:rPr>
         <w:drawing>
           <wp:inline distT="0" distB="0" distL="0" distR="0" wp14:anchorId="08AFD34A" wp14:editId="530EE474">
             <wp:extent cx="3168000" cy="1069200"/>
@@ -2534,6 +2461,9 @@
         <w:ind w:left="340" w:firstLine="0"/>
       </w:pPr>
       <w:r>
+        <w:rPr>
+          <w:noProof/>
+        </w:rPr>
         <w:lastRenderedPageBreak/>
         <w:drawing>
           <wp:inline distT="0" distB="0" distL="0" distR="0" wp14:anchorId="1E319708" wp14:editId="160974D7">
@@ -2590,7 +2520,164 @@
           <w:b/>
           <w:bCs/>
         </w:rPr>
-        <w:t>Dla każdego zawodnika: oblicz średnią wartość rynkową wszystkich jego transferów (pomijając brak danych).</w:t>
+        <w:t>Wypisz kraje, których zawodnicy charakteryzują się najwyższym średnim wzrostem, podając przy tym liczbę zawodników, minimalny i maksymalny wzrost oraz rozrzut wzrostu w danym kraju.</w:t>
+      </w:r>
+    </w:p>
+    <w:p>
+      <w:pPr>
+        <w:pStyle w:val="Akapitzlist"/>
+        <w:ind w:left="340" w:firstLine="0"/>
+      </w:pPr>
+      <w:r>
+        <w:drawing>
+          <wp:inline distT="0" distB="0" distL="0" distR="0" wp14:anchorId="1065516A" wp14:editId="1F4124D9">
+            <wp:extent cx="5760720" cy="1638935"/>
+            <wp:effectExtent l="19050" t="19050" r="11430" b="18415"/>
+            <wp:docPr id="1456853961" name="Obraz 1" descr="Obraz zawierający tekst, zrzut ekranu, Czcionka&#10;&#10;Zawartość wygenerowana przez sztuczną inteligencję może być niepoprawna."/>
+            <wp:cNvGraphicFramePr>
+              <a:graphicFrameLocks xmlns:a="http://schemas.openxmlformats.org/drawingml/2006/main" noChangeAspect="1"/>
+            </wp:cNvGraphicFramePr>
+            <a:graphic xmlns:a="http://schemas.openxmlformats.org/drawingml/2006/main">
+              <a:graphicData uri="http://schemas.openxmlformats.org/drawingml/2006/picture">
+                <pic:pic xmlns:pic="http://schemas.openxmlformats.org/drawingml/2006/picture">
+                  <pic:nvPicPr>
+                    <pic:cNvPr id="1456853961" name="Obraz 1" descr="Obraz zawierający tekst, zrzut ekranu, Czcionka&#10;&#10;Zawartość wygenerowana przez sztuczną inteligencję może być niepoprawna."/>
+                    <pic:cNvPicPr/>
+                  </pic:nvPicPr>
+                  <pic:blipFill>
+                    <a:blip r:embed="rId21"/>
+                    <a:stretch>
+                      <a:fillRect/>
+                    </a:stretch>
+                  </pic:blipFill>
+                  <pic:spPr>
+                    <a:xfrm>
+                      <a:off x="0" y="0"/>
+                      <a:ext cx="5760720" cy="1638935"/>
+                    </a:xfrm>
+                    <a:prstGeom prst="rect">
+                      <a:avLst/>
+                    </a:prstGeom>
+                    <a:ln>
+                      <a:solidFill>
+                        <a:schemeClr val="tx1"/>
+                      </a:solidFill>
+                    </a:ln>
+                  </pic:spPr>
+                </pic:pic>
+              </a:graphicData>
+            </a:graphic>
+          </wp:inline>
+        </w:drawing>
+      </w:r>
+    </w:p>
+    <w:p>
+      <w:pPr>
+        <w:pStyle w:val="Akapitzlist"/>
+        <w:ind w:left="700" w:firstLine="0"/>
+      </w:pPr>
+    </w:p>
+    <w:p>
+      <w:pPr>
+        <w:pStyle w:val="Akapitzlist"/>
+        <w:ind w:left="340" w:firstLine="0"/>
+      </w:pPr>
+      <w:r>
+        <w:drawing>
+          <wp:inline distT="0" distB="0" distL="0" distR="0" wp14:anchorId="239D5753" wp14:editId="7F0A60EE">
+            <wp:extent cx="5760720" cy="3455035"/>
+            <wp:effectExtent l="19050" t="19050" r="11430" b="12065"/>
+            <wp:docPr id="446493813" name="Obraz 1" descr="Obraz zawierający tekst, numer, Równolegle, zrzut ekranu&#10;&#10;Zawartość wygenerowana przez sztuczną inteligencję może być niepoprawna."/>
+            <wp:cNvGraphicFramePr>
+              <a:graphicFrameLocks xmlns:a="http://schemas.openxmlformats.org/drawingml/2006/main" noChangeAspect="1"/>
+            </wp:cNvGraphicFramePr>
+            <a:graphic xmlns:a="http://schemas.openxmlformats.org/drawingml/2006/main">
+              <a:graphicData uri="http://schemas.openxmlformats.org/drawingml/2006/picture">
+                <pic:pic xmlns:pic="http://schemas.openxmlformats.org/drawingml/2006/picture">
+                  <pic:nvPicPr>
+                    <pic:cNvPr id="446493813" name="Obraz 1" descr="Obraz zawierający tekst, numer, Równolegle, zrzut ekranu&#10;&#10;Zawartość wygenerowana przez sztuczną inteligencję może być niepoprawna."/>
+                    <pic:cNvPicPr/>
+                  </pic:nvPicPr>
+                  <pic:blipFill>
+                    <a:blip r:embed="rId22"/>
+                    <a:stretch>
+                      <a:fillRect/>
+                    </a:stretch>
+                  </pic:blipFill>
+                  <pic:spPr>
+                    <a:xfrm>
+                      <a:off x="0" y="0"/>
+                      <a:ext cx="5760720" cy="3455035"/>
+                    </a:xfrm>
+                    <a:prstGeom prst="rect">
+                      <a:avLst/>
+                    </a:prstGeom>
+                    <a:ln>
+                      <a:solidFill>
+                        <a:schemeClr val="tx1"/>
+                      </a:solidFill>
+                    </a:ln>
+                  </pic:spPr>
+                </pic:pic>
+              </a:graphicData>
+            </a:graphic>
+          </wp:inline>
+        </w:drawing>
+      </w:r>
+    </w:p>
+    <w:p>
+      <w:pPr>
+        <w:pStyle w:val="Akapitzlist"/>
+        <w:ind w:left="700" w:firstLine="0"/>
+      </w:pPr>
+    </w:p>
+    <w:p>
+      <w:pPr>
+        <w:pStyle w:val="Akapitzlist"/>
+        <w:ind w:left="360" w:firstLine="0"/>
+      </w:pPr>
+      <w:r>
+        <w:lastRenderedPageBreak/>
+        <w:drawing>
+          <wp:inline distT="0" distB="0" distL="0" distR="0" wp14:anchorId="7341709B" wp14:editId="5905CB5C">
+            <wp:extent cx="5760720" cy="2486660"/>
+            <wp:effectExtent l="19050" t="19050" r="11430" b="27940"/>
+            <wp:docPr id="662849747" name="Obraz 1" descr="Obraz zawierający tekst, numer, Równolegle, linia&#10;&#10;Zawartość wygenerowana przez sztuczną inteligencję może być niepoprawna."/>
+            <wp:cNvGraphicFramePr>
+              <a:graphicFrameLocks xmlns:a="http://schemas.openxmlformats.org/drawingml/2006/main" noChangeAspect="1"/>
+            </wp:cNvGraphicFramePr>
+            <a:graphic xmlns:a="http://schemas.openxmlformats.org/drawingml/2006/main">
+              <a:graphicData uri="http://schemas.openxmlformats.org/drawingml/2006/picture">
+                <pic:pic xmlns:pic="http://schemas.openxmlformats.org/drawingml/2006/picture">
+                  <pic:nvPicPr>
+                    <pic:cNvPr id="662849747" name="Obraz 1" descr="Obraz zawierający tekst, numer, Równolegle, linia&#10;&#10;Zawartość wygenerowana przez sztuczną inteligencję może być niepoprawna."/>
+                    <pic:cNvPicPr/>
+                  </pic:nvPicPr>
+                  <pic:blipFill>
+                    <a:blip r:embed="rId23"/>
+                    <a:stretch>
+                      <a:fillRect/>
+                    </a:stretch>
+                  </pic:blipFill>
+                  <pic:spPr>
+                    <a:xfrm>
+                      <a:off x="0" y="0"/>
+                      <a:ext cx="5760720" cy="2486660"/>
+                    </a:xfrm>
+                    <a:prstGeom prst="rect">
+                      <a:avLst/>
+                    </a:prstGeom>
+                    <a:ln>
+                      <a:solidFill>
+                        <a:schemeClr val="tx1"/>
+                      </a:solidFill>
+                    </a:ln>
+                  </pic:spPr>
+                </pic:pic>
+              </a:graphicData>
+            </a:graphic>
+          </wp:inline>
+        </w:drawing>
       </w:r>
     </w:p>
     <w:p>
@@ -2600,13 +2687,147 @@
           <w:ilvl w:val="0"/>
           <w:numId w:val="40"/>
         </w:numPr>
-      </w:pPr>
-      <w:r>
-        <w:rPr>
-          <w:b/>
-          <w:bCs/>
-        </w:rPr>
-        <w:t>Którzy zawodnicy zdobyli najwięcej nagród w danym klubie (np. Arsenal FC)?</w:t>
+        <w:rPr>
+          <w:b/>
+          <w:bCs/>
+        </w:rPr>
+      </w:pPr>
+      <w:r>
+        <w:rPr>
+          <w:b/>
+          <w:bCs/>
+        </w:rPr>
+        <w:t>Wypisz zawodników, którzy rozegrali najwięcej minut, ale mieli minimalny lub żaden udział w golach i asystach. Zapytanie pozwala wykryć mało efektywnych ofensywnie graczy lub zidentyfikować zawodników o defensywnym profilu.</w:t>
+      </w:r>
+    </w:p>
+    <w:p>
+      <w:pPr>
+        <w:pStyle w:val="Akapitzlist"/>
+        <w:ind w:left="340" w:firstLine="0"/>
+        <w:rPr>
+          <w:b/>
+          <w:bCs/>
+        </w:rPr>
+      </w:pPr>
+      <w:r>
+        <w:rPr>
+          <w:b/>
+          <w:bCs/>
+        </w:rPr>
+        <w:drawing>
+          <wp:inline distT="0" distB="0" distL="0" distR="0" wp14:anchorId="5FF12AB2" wp14:editId="2B4D0019">
+            <wp:extent cx="5760720" cy="796290"/>
+            <wp:effectExtent l="19050" t="19050" r="11430" b="22860"/>
+            <wp:docPr id="569664775" name="Obraz 1" descr="Obraz zawierający tekst, Czcionka, zrzut ekranu&#10;&#10;Zawartość wygenerowana przez sztuczną inteligencję może być niepoprawna."/>
+            <wp:cNvGraphicFramePr>
+              <a:graphicFrameLocks xmlns:a="http://schemas.openxmlformats.org/drawingml/2006/main" noChangeAspect="1"/>
+            </wp:cNvGraphicFramePr>
+            <a:graphic xmlns:a="http://schemas.openxmlformats.org/drawingml/2006/main">
+              <a:graphicData uri="http://schemas.openxmlformats.org/drawingml/2006/picture">
+                <pic:pic xmlns:pic="http://schemas.openxmlformats.org/drawingml/2006/picture">
+                  <pic:nvPicPr>
+                    <pic:cNvPr id="569664775" name="Obraz 1" descr="Obraz zawierający tekst, Czcionka, zrzut ekranu&#10;&#10;Zawartość wygenerowana przez sztuczną inteligencję może być niepoprawna."/>
+                    <pic:cNvPicPr/>
+                  </pic:nvPicPr>
+                  <pic:blipFill>
+                    <a:blip r:embed="rId24"/>
+                    <a:stretch>
+                      <a:fillRect/>
+                    </a:stretch>
+                  </pic:blipFill>
+                  <pic:spPr>
+                    <a:xfrm>
+                      <a:off x="0" y="0"/>
+                      <a:ext cx="5760720" cy="796290"/>
+                    </a:xfrm>
+                    <a:prstGeom prst="rect">
+                      <a:avLst/>
+                    </a:prstGeom>
+                    <a:ln>
+                      <a:solidFill>
+                        <a:schemeClr val="tx1"/>
+                      </a:solidFill>
+                    </a:ln>
+                  </pic:spPr>
+                </pic:pic>
+              </a:graphicData>
+            </a:graphic>
+          </wp:inline>
+        </w:drawing>
+      </w:r>
+    </w:p>
+    <w:p>
+      <w:pPr>
+        <w:pStyle w:val="Akapitzlist"/>
+        <w:ind w:left="340" w:firstLine="0"/>
+        <w:rPr>
+          <w:b/>
+          <w:bCs/>
+        </w:rPr>
+      </w:pPr>
+      <w:r>
+        <w:rPr>
+          <w:b/>
+          <w:bCs/>
+        </w:rPr>
+        <w:drawing>
+          <wp:inline distT="0" distB="0" distL="0" distR="0" wp14:anchorId="09E88E72" wp14:editId="5D674188">
+            <wp:extent cx="5734850" cy="2695951"/>
+            <wp:effectExtent l="19050" t="19050" r="18415" b="28575"/>
+            <wp:docPr id="1919972255" name="Obraz 1" descr="Obraz zawierający tekst, zrzut ekranu, numer, Czcionka&#10;&#10;Zawartość wygenerowana przez sztuczną inteligencję może być niepoprawna."/>
+            <wp:cNvGraphicFramePr>
+              <a:graphicFrameLocks xmlns:a="http://schemas.openxmlformats.org/drawingml/2006/main" noChangeAspect="1"/>
+            </wp:cNvGraphicFramePr>
+            <a:graphic xmlns:a="http://schemas.openxmlformats.org/drawingml/2006/main">
+              <a:graphicData uri="http://schemas.openxmlformats.org/drawingml/2006/picture">
+                <pic:pic xmlns:pic="http://schemas.openxmlformats.org/drawingml/2006/picture">
+                  <pic:nvPicPr>
+                    <pic:cNvPr id="1919972255" name="Obraz 1" descr="Obraz zawierający tekst, zrzut ekranu, numer, Czcionka&#10;&#10;Zawartość wygenerowana przez sztuczną inteligencję może być niepoprawna."/>
+                    <pic:cNvPicPr/>
+                  </pic:nvPicPr>
+                  <pic:blipFill>
+                    <a:blip r:embed="rId25"/>
+                    <a:stretch>
+                      <a:fillRect/>
+                    </a:stretch>
+                  </pic:blipFill>
+                  <pic:spPr>
+                    <a:xfrm>
+                      <a:off x="0" y="0"/>
+                      <a:ext cx="5734850" cy="2695951"/>
+                    </a:xfrm>
+                    <a:prstGeom prst="rect">
+                      <a:avLst/>
+                    </a:prstGeom>
+                    <a:ln>
+                      <a:solidFill>
+                        <a:schemeClr val="tx1"/>
+                      </a:solidFill>
+                    </a:ln>
+                  </pic:spPr>
+                </pic:pic>
+              </a:graphicData>
+            </a:graphic>
+          </wp:inline>
+        </w:drawing>
+      </w:r>
+    </w:p>
+    <w:p>
+      <w:pPr>
+        <w:spacing w:after="160"/>
+        <w:ind w:firstLine="0"/>
+        <w:jc w:val="left"/>
+        <w:rPr>
+          <w:b/>
+          <w:bCs/>
+        </w:rPr>
+      </w:pPr>
+      <w:r>
+        <w:rPr>
+          <w:b/>
+          <w:bCs/>
+        </w:rPr>
+        <w:br w:type="page"/>
       </w:r>
     </w:p>
     <w:p>
@@ -2616,13 +2837,148 @@
           <w:ilvl w:val="0"/>
           <w:numId w:val="40"/>
         </w:numPr>
-      </w:pPr>
-      <w:r>
-        <w:rPr>
-          <w:b/>
-          <w:bCs/>
-        </w:rPr>
-        <w:t>Znajdź zawodników, którzy byli transferowani pomiędzy największą liczbą różnych lig narodowych (np. Premier League, La Liga, Bundesliga).</w:t>
+        <w:rPr>
+          <w:b/>
+          <w:bCs/>
+        </w:rPr>
+      </w:pPr>
+      <w:r>
+        <w:rPr>
+          <w:b/>
+          <w:bCs/>
+        </w:rPr>
+        <w:lastRenderedPageBreak/>
+        <w:t>Znajdź zawodników z największą liczbą kluczowych podań (key passes) per 90 minut, co pozwala określić, kto jest najlepszym kreatorem gry.</w:t>
+      </w:r>
+    </w:p>
+    <w:p>
+      <w:pPr>
+        <w:pStyle w:val="Akapitzlist"/>
+        <w:ind w:left="340" w:firstLine="0"/>
+        <w:rPr>
+          <w:b/>
+          <w:bCs/>
+        </w:rPr>
+      </w:pPr>
+      <w:r>
+        <w:rPr>
+          <w:b/>
+          <w:bCs/>
+        </w:rPr>
+        <w:drawing>
+          <wp:inline distT="0" distB="0" distL="0" distR="0" wp14:anchorId="72B1220B" wp14:editId="235C10BE">
+            <wp:extent cx="5760720" cy="1637030"/>
+            <wp:effectExtent l="19050" t="19050" r="11430" b="20320"/>
+            <wp:docPr id="984444246" name="Obraz 1" descr="Obraz zawierający tekst, Czcionka, zrzut ekranu, linia&#10;&#10;Zawartość wygenerowana przez sztuczną inteligencję może być niepoprawna."/>
+            <wp:cNvGraphicFramePr>
+              <a:graphicFrameLocks xmlns:a="http://schemas.openxmlformats.org/drawingml/2006/main" noChangeAspect="1"/>
+            </wp:cNvGraphicFramePr>
+            <a:graphic xmlns:a="http://schemas.openxmlformats.org/drawingml/2006/main">
+              <a:graphicData uri="http://schemas.openxmlformats.org/drawingml/2006/picture">
+                <pic:pic xmlns:pic="http://schemas.openxmlformats.org/drawingml/2006/picture">
+                  <pic:nvPicPr>
+                    <pic:cNvPr id="984444246" name="Obraz 1" descr="Obraz zawierający tekst, Czcionka, zrzut ekranu, linia&#10;&#10;Zawartość wygenerowana przez sztuczną inteligencję może być niepoprawna."/>
+                    <pic:cNvPicPr/>
+                  </pic:nvPicPr>
+                  <pic:blipFill>
+                    <a:blip r:embed="rId26"/>
+                    <a:stretch>
+                      <a:fillRect/>
+                    </a:stretch>
+                  </pic:blipFill>
+                  <pic:spPr>
+                    <a:xfrm>
+                      <a:off x="0" y="0"/>
+                      <a:ext cx="5760720" cy="1637030"/>
+                    </a:xfrm>
+                    <a:prstGeom prst="rect">
+                      <a:avLst/>
+                    </a:prstGeom>
+                    <a:ln>
+                      <a:solidFill>
+                        <a:schemeClr val="tx1"/>
+                      </a:solidFill>
+                    </a:ln>
+                  </pic:spPr>
+                </pic:pic>
+              </a:graphicData>
+            </a:graphic>
+          </wp:inline>
+        </w:drawing>
+      </w:r>
+    </w:p>
+    <w:p>
+      <w:pPr>
+        <w:pStyle w:val="Akapitzlist"/>
+        <w:ind w:left="340" w:firstLine="0"/>
+        <w:rPr>
+          <w:b/>
+          <w:bCs/>
+        </w:rPr>
+      </w:pPr>
+      <w:r>
+        <w:rPr>
+          <w:b/>
+          <w:bCs/>
+        </w:rPr>
+        <w:drawing>
+          <wp:inline distT="0" distB="0" distL="0" distR="0" wp14:anchorId="43FFE0B8" wp14:editId="7FDD554F">
+            <wp:extent cx="5760720" cy="5254625"/>
+            <wp:effectExtent l="19050" t="19050" r="11430" b="22225"/>
+            <wp:docPr id="1972824108" name="Obraz 1" descr="Obraz zawierający tekst, numer, zrzut ekranu, Czcionka&#10;&#10;Zawartość wygenerowana przez sztuczną inteligencję może być niepoprawna."/>
+            <wp:cNvGraphicFramePr>
+              <a:graphicFrameLocks xmlns:a="http://schemas.openxmlformats.org/drawingml/2006/main" noChangeAspect="1"/>
+            </wp:cNvGraphicFramePr>
+            <a:graphic xmlns:a="http://schemas.openxmlformats.org/drawingml/2006/main">
+              <a:graphicData uri="http://schemas.openxmlformats.org/drawingml/2006/picture">
+                <pic:pic xmlns:pic="http://schemas.openxmlformats.org/drawingml/2006/picture">
+                  <pic:nvPicPr>
+                    <pic:cNvPr id="1972824108" name="Obraz 1" descr="Obraz zawierający tekst, numer, zrzut ekranu, Czcionka&#10;&#10;Zawartość wygenerowana przez sztuczną inteligencję może być niepoprawna."/>
+                    <pic:cNvPicPr/>
+                  </pic:nvPicPr>
+                  <pic:blipFill>
+                    <a:blip r:embed="rId27"/>
+                    <a:stretch>
+                      <a:fillRect/>
+                    </a:stretch>
+                  </pic:blipFill>
+                  <pic:spPr>
+                    <a:xfrm>
+                      <a:off x="0" y="0"/>
+                      <a:ext cx="5760720" cy="5254625"/>
+                    </a:xfrm>
+                    <a:prstGeom prst="rect">
+                      <a:avLst/>
+                    </a:prstGeom>
+                    <a:ln>
+                      <a:solidFill>
+                        <a:schemeClr val="tx1"/>
+                      </a:solidFill>
+                    </a:ln>
+                  </pic:spPr>
+                </pic:pic>
+              </a:graphicData>
+            </a:graphic>
+          </wp:inline>
+        </w:drawing>
+      </w:r>
+    </w:p>
+    <w:p>
+      <w:pPr>
+        <w:spacing w:after="160"/>
+        <w:ind w:firstLine="0"/>
+        <w:jc w:val="left"/>
+        <w:rPr>
+          <w:b/>
+          <w:bCs/>
+        </w:rPr>
+      </w:pPr>
+      <w:r>
+        <w:rPr>
+          <w:b/>
+          <w:bCs/>
+        </w:rPr>
+        <w:br w:type="page"/>
       </w:r>
     </w:p>
     <w:p>
@@ -2632,13 +2988,148 @@
           <w:ilvl w:val="0"/>
           <w:numId w:val="40"/>
         </w:numPr>
-      </w:pPr>
-      <w:r>
-        <w:rPr>
-          <w:b/>
-          <w:bCs/>
-        </w:rPr>
-        <w:t>Wypisz zawodników, których średnia liczba goli na mecz w sezonie 2023/24 jest wyższa niż średnia expected goals (xG).</w:t>
+        <w:rPr>
+          <w:b/>
+          <w:bCs/>
+        </w:rPr>
+      </w:pPr>
+      <w:r>
+        <w:rPr>
+          <w:b/>
+          <w:bCs/>
+        </w:rPr>
+        <w:lastRenderedPageBreak/>
+        <w:t>Wypisz zawodników o najbardziej wszechstronnym profilu: ci, którzy łączą skuteczność ofensywną, kreatywność, progresję piłki, grę w defensywie oraz dryblingi. Zapytanie pokazuje TOP kompletne profile piłkarskie.</w:t>
+      </w:r>
+    </w:p>
+    <w:p>
+      <w:pPr>
+        <w:pStyle w:val="Akapitzlist"/>
+        <w:ind w:left="340" w:firstLine="0"/>
+        <w:rPr>
+          <w:b/>
+          <w:bCs/>
+        </w:rPr>
+      </w:pPr>
+      <w:r>
+        <w:rPr>
+          <w:b/>
+          <w:bCs/>
+        </w:rPr>
+        <w:drawing>
+          <wp:inline distT="0" distB="0" distL="0" distR="0" wp14:anchorId="173FEF95" wp14:editId="2E7B94EE">
+            <wp:extent cx="5760720" cy="3065145"/>
+            <wp:effectExtent l="19050" t="19050" r="11430" b="20955"/>
+            <wp:docPr id="987889281" name="Obraz 1" descr="Obraz zawierający tekst, zrzut ekranu, Czcionka, dokument&#10;&#10;Zawartość wygenerowana przez sztuczną inteligencję może być niepoprawna."/>
+            <wp:cNvGraphicFramePr>
+              <a:graphicFrameLocks xmlns:a="http://schemas.openxmlformats.org/drawingml/2006/main" noChangeAspect="1"/>
+            </wp:cNvGraphicFramePr>
+            <a:graphic xmlns:a="http://schemas.openxmlformats.org/drawingml/2006/main">
+              <a:graphicData uri="http://schemas.openxmlformats.org/drawingml/2006/picture">
+                <pic:pic xmlns:pic="http://schemas.openxmlformats.org/drawingml/2006/picture">
+                  <pic:nvPicPr>
+                    <pic:cNvPr id="987889281" name="Obraz 1" descr="Obraz zawierający tekst, zrzut ekranu, Czcionka, dokument&#10;&#10;Zawartość wygenerowana przez sztuczną inteligencję może być niepoprawna."/>
+                    <pic:cNvPicPr/>
+                  </pic:nvPicPr>
+                  <pic:blipFill>
+                    <a:blip r:embed="rId28"/>
+                    <a:stretch>
+                      <a:fillRect/>
+                    </a:stretch>
+                  </pic:blipFill>
+                  <pic:spPr>
+                    <a:xfrm>
+                      <a:off x="0" y="0"/>
+                      <a:ext cx="5760720" cy="3065145"/>
+                    </a:xfrm>
+                    <a:prstGeom prst="rect">
+                      <a:avLst/>
+                    </a:prstGeom>
+                    <a:ln>
+                      <a:solidFill>
+                        <a:schemeClr val="tx1"/>
+                      </a:solidFill>
+                    </a:ln>
+                  </pic:spPr>
+                </pic:pic>
+              </a:graphicData>
+            </a:graphic>
+          </wp:inline>
+        </w:drawing>
+      </w:r>
+    </w:p>
+    <w:p>
+      <w:pPr>
+        <w:pStyle w:val="Akapitzlist"/>
+        <w:ind w:left="340" w:firstLine="0"/>
+        <w:rPr>
+          <w:b/>
+          <w:bCs/>
+        </w:rPr>
+      </w:pPr>
+      <w:r>
+        <w:rPr>
+          <w:b/>
+          <w:bCs/>
+        </w:rPr>
+        <w:drawing>
+          <wp:inline distT="0" distB="0" distL="0" distR="0" wp14:anchorId="77EA1B40" wp14:editId="027196A5">
+            <wp:extent cx="5760720" cy="2591435"/>
+            <wp:effectExtent l="19050" t="19050" r="11430" b="18415"/>
+            <wp:docPr id="432754201" name="Obraz 1" descr="Obraz zawierający tekst, numer, zrzut ekranu, Czcionka&#10;&#10;Zawartość wygenerowana przez sztuczną inteligencję może być niepoprawna."/>
+            <wp:cNvGraphicFramePr>
+              <a:graphicFrameLocks xmlns:a="http://schemas.openxmlformats.org/drawingml/2006/main" noChangeAspect="1"/>
+            </wp:cNvGraphicFramePr>
+            <a:graphic xmlns:a="http://schemas.openxmlformats.org/drawingml/2006/main">
+              <a:graphicData uri="http://schemas.openxmlformats.org/drawingml/2006/picture">
+                <pic:pic xmlns:pic="http://schemas.openxmlformats.org/drawingml/2006/picture">
+                  <pic:nvPicPr>
+                    <pic:cNvPr id="432754201" name="Obraz 1" descr="Obraz zawierający tekst, numer, zrzut ekranu, Czcionka&#10;&#10;Zawartość wygenerowana przez sztuczną inteligencję może być niepoprawna."/>
+                    <pic:cNvPicPr/>
+                  </pic:nvPicPr>
+                  <pic:blipFill>
+                    <a:blip r:embed="rId29"/>
+                    <a:stretch>
+                      <a:fillRect/>
+                    </a:stretch>
+                  </pic:blipFill>
+                  <pic:spPr>
+                    <a:xfrm>
+                      <a:off x="0" y="0"/>
+                      <a:ext cx="5760720" cy="2591435"/>
+                    </a:xfrm>
+                    <a:prstGeom prst="rect">
+                      <a:avLst/>
+                    </a:prstGeom>
+                    <a:ln>
+                      <a:solidFill>
+                        <a:schemeClr val="tx1"/>
+                      </a:solidFill>
+                    </a:ln>
+                  </pic:spPr>
+                </pic:pic>
+              </a:graphicData>
+            </a:graphic>
+          </wp:inline>
+        </w:drawing>
+      </w:r>
+    </w:p>
+    <w:p>
+      <w:pPr>
+        <w:spacing w:after="160"/>
+        <w:ind w:firstLine="0"/>
+        <w:jc w:val="left"/>
+        <w:rPr>
+          <w:b/>
+          <w:bCs/>
+        </w:rPr>
+      </w:pPr>
+      <w:r>
+        <w:rPr>
+          <w:b/>
+          <w:bCs/>
+        </w:rPr>
+        <w:br w:type="page"/>
       </w:r>
     </w:p>
     <w:p>
@@ -2648,13 +3139,130 @@
           <w:ilvl w:val="0"/>
           <w:numId w:val="40"/>
         </w:numPr>
-      </w:pPr>
-      <w:r>
-        <w:rPr>
-          <w:b/>
-          <w:bCs/>
-        </w:rPr>
-        <w:t>Który zawodnik ma największy progres dystansu piłki (prgdist) w sezonie, a jednocześnie gra jako pomocnik (Midfield)?</w:t>
+        <w:rPr>
+          <w:b/>
+          <w:bCs/>
+        </w:rPr>
+      </w:pPr>
+      <w:r>
+        <w:rPr>
+          <w:b/>
+          <w:bCs/>
+        </w:rPr>
+        <w:lastRenderedPageBreak/>
+        <w:t>Wypisz top 5 zawodników, którzy najczęściej wykonują progresywne podania oraz utrzymują wysoką skuteczność podań. Pokazuje kluczowych graczy odpowiedzialnych za kontrolę tempa gry.</w:t>
+      </w:r>
+    </w:p>
+    <w:p>
+      <w:pPr>
+        <w:pStyle w:val="Akapitzlist"/>
+        <w:ind w:left="0" w:firstLine="0"/>
+        <w:rPr>
+          <w:b/>
+          <w:bCs/>
+        </w:rPr>
+      </w:pPr>
+      <w:r>
+        <w:rPr>
+          <w:b/>
+          <w:bCs/>
+        </w:rPr>
+        <w:drawing>
+          <wp:inline distT="0" distB="0" distL="0" distR="0" wp14:anchorId="5C603716" wp14:editId="68EB95FE">
+            <wp:extent cx="5760720" cy="2584450"/>
+            <wp:effectExtent l="19050" t="19050" r="11430" b="25400"/>
+            <wp:docPr id="466858033" name="Obraz 1" descr="Obraz zawierający tekst, zrzut ekranu, Czcionka, numer&#10;&#10;Zawartość wygenerowana przez sztuczną inteligencję może być niepoprawna."/>
+            <wp:cNvGraphicFramePr>
+              <a:graphicFrameLocks xmlns:a="http://schemas.openxmlformats.org/drawingml/2006/main" noChangeAspect="1"/>
+            </wp:cNvGraphicFramePr>
+            <a:graphic xmlns:a="http://schemas.openxmlformats.org/drawingml/2006/main">
+              <a:graphicData uri="http://schemas.openxmlformats.org/drawingml/2006/picture">
+                <pic:pic xmlns:pic="http://schemas.openxmlformats.org/drawingml/2006/picture">
+                  <pic:nvPicPr>
+                    <pic:cNvPr id="466858033" name="Obraz 1" descr="Obraz zawierający tekst, zrzut ekranu, Czcionka, numer&#10;&#10;Zawartość wygenerowana przez sztuczną inteligencję może być niepoprawna."/>
+                    <pic:cNvPicPr/>
+                  </pic:nvPicPr>
+                  <pic:blipFill>
+                    <a:blip r:embed="rId30"/>
+                    <a:stretch>
+                      <a:fillRect/>
+                    </a:stretch>
+                  </pic:blipFill>
+                  <pic:spPr>
+                    <a:xfrm>
+                      <a:off x="0" y="0"/>
+                      <a:ext cx="5760720" cy="2584450"/>
+                    </a:xfrm>
+                    <a:prstGeom prst="rect">
+                      <a:avLst/>
+                    </a:prstGeom>
+                    <a:ln>
+                      <a:solidFill>
+                        <a:schemeClr val="tx1"/>
+                      </a:solidFill>
+                    </a:ln>
+                  </pic:spPr>
+                </pic:pic>
+              </a:graphicData>
+            </a:graphic>
+          </wp:inline>
+        </w:drawing>
+      </w:r>
+    </w:p>
+    <w:p>
+      <w:pPr>
+        <w:pStyle w:val="Akapitzlist"/>
+        <w:ind w:left="0" w:firstLine="0"/>
+        <w:rPr>
+          <w:b/>
+          <w:bCs/>
+        </w:rPr>
+      </w:pPr>
+      <w:r>
+        <w:rPr>
+          <w:b/>
+          <w:bCs/>
+        </w:rPr>
+        <w:drawing>
+          <wp:inline distT="0" distB="0" distL="0" distR="0" wp14:anchorId="4BB94C2A" wp14:editId="2D01EEEF">
+            <wp:extent cx="5760720" cy="2820670"/>
+            <wp:effectExtent l="19050" t="19050" r="11430" b="17780"/>
+            <wp:docPr id="583397666" name="Obraz 1" descr="Obraz zawierający tekst, zrzut ekranu, numer, Czcionka&#10;&#10;Zawartość wygenerowana przez sztuczną inteligencję może być niepoprawna."/>
+            <wp:cNvGraphicFramePr>
+              <a:graphicFrameLocks xmlns:a="http://schemas.openxmlformats.org/drawingml/2006/main" noChangeAspect="1"/>
+            </wp:cNvGraphicFramePr>
+            <a:graphic xmlns:a="http://schemas.openxmlformats.org/drawingml/2006/main">
+              <a:graphicData uri="http://schemas.openxmlformats.org/drawingml/2006/picture">
+                <pic:pic xmlns:pic="http://schemas.openxmlformats.org/drawingml/2006/picture">
+                  <pic:nvPicPr>
+                    <pic:cNvPr id="583397666" name="Obraz 1" descr="Obraz zawierający tekst, zrzut ekranu, numer, Czcionka&#10;&#10;Zawartość wygenerowana przez sztuczną inteligencję może być niepoprawna."/>
+                    <pic:cNvPicPr/>
+                  </pic:nvPicPr>
+                  <pic:blipFill>
+                    <a:blip r:embed="rId31"/>
+                    <a:stretch>
+                      <a:fillRect/>
+                    </a:stretch>
+                  </pic:blipFill>
+                  <pic:spPr>
+                    <a:xfrm>
+                      <a:off x="0" y="0"/>
+                      <a:ext cx="5760720" cy="2820670"/>
+                    </a:xfrm>
+                    <a:prstGeom prst="rect">
+                      <a:avLst/>
+                    </a:prstGeom>
+                    <a:ln>
+                      <a:solidFill>
+                        <a:schemeClr val="tx1"/>
+                      </a:solidFill>
+                    </a:ln>
+                  </pic:spPr>
+                </pic:pic>
+              </a:graphicData>
+            </a:graphic>
+          </wp:inline>
+        </w:drawing>
       </w:r>
     </w:p>
     <w:p>
@@ -2664,13 +3272,128 @@
           <w:ilvl w:val="0"/>
           <w:numId w:val="40"/>
         </w:numPr>
-      </w:pPr>
-      <w:r>
-        <w:rPr>
-          <w:b/>
-          <w:bCs/>
-        </w:rPr>
-        <w:t>Pokaż zestawienie zawodników, którzy grali w największej liczbie klubów, będąc jednocześnie zawsze sponsorowanymi przez tego samego outfittera.</w:t>
+        <w:rPr>
+          <w:b/>
+          <w:bCs/>
+        </w:rPr>
+      </w:pPr>
+      <w:r>
+        <w:rPr>
+          <w:b/>
+          <w:bCs/>
+        </w:rPr>
+        <w:t>Wypisz zawodników, którzy zdobyli najwięcej nagród grając w najmniejszej liczbie klubów w karierze.</w:t>
+      </w:r>
+    </w:p>
+    <w:p>
+      <w:pPr>
+        <w:ind w:firstLine="0"/>
+        <w:rPr>
+          <w:b/>
+          <w:bCs/>
+        </w:rPr>
+      </w:pPr>
+      <w:r>
+        <w:rPr>
+          <w:b/>
+          <w:bCs/>
+        </w:rPr>
+        <w:drawing>
+          <wp:inline distT="0" distB="0" distL="0" distR="0" wp14:anchorId="60A04AB5" wp14:editId="1AFEEE9A">
+            <wp:extent cx="5760720" cy="1776095"/>
+            <wp:effectExtent l="19050" t="19050" r="11430" b="14605"/>
+            <wp:docPr id="291523014" name="Obraz 1" descr="Obraz zawierający tekst, zrzut ekranu, Czcionka, linia&#10;&#10;Zawartość wygenerowana przez sztuczną inteligencję może być niepoprawna."/>
+            <wp:cNvGraphicFramePr>
+              <a:graphicFrameLocks xmlns:a="http://schemas.openxmlformats.org/drawingml/2006/main" noChangeAspect="1"/>
+            </wp:cNvGraphicFramePr>
+            <a:graphic xmlns:a="http://schemas.openxmlformats.org/drawingml/2006/main">
+              <a:graphicData uri="http://schemas.openxmlformats.org/drawingml/2006/picture">
+                <pic:pic xmlns:pic="http://schemas.openxmlformats.org/drawingml/2006/picture">
+                  <pic:nvPicPr>
+                    <pic:cNvPr id="291523014" name="Obraz 1" descr="Obraz zawierający tekst, zrzut ekranu, Czcionka, linia&#10;&#10;Zawartość wygenerowana przez sztuczną inteligencję może być niepoprawna."/>
+                    <pic:cNvPicPr/>
+                  </pic:nvPicPr>
+                  <pic:blipFill>
+                    <a:blip r:embed="rId32"/>
+                    <a:stretch>
+                      <a:fillRect/>
+                    </a:stretch>
+                  </pic:blipFill>
+                  <pic:spPr>
+                    <a:xfrm>
+                      <a:off x="0" y="0"/>
+                      <a:ext cx="5760720" cy="1776095"/>
+                    </a:xfrm>
+                    <a:prstGeom prst="rect">
+                      <a:avLst/>
+                    </a:prstGeom>
+                    <a:ln>
+                      <a:solidFill>
+                        <a:schemeClr val="tx1"/>
+                      </a:solidFill>
+                    </a:ln>
+                  </pic:spPr>
+                </pic:pic>
+              </a:graphicData>
+            </a:graphic>
+          </wp:inline>
+        </w:drawing>
+      </w:r>
+    </w:p>
+    <w:p>
+      <w:pPr>
+        <w:ind w:firstLine="0"/>
+        <w:rPr>
+          <w:b/>
+          <w:bCs/>
+        </w:rPr>
+      </w:pPr>
+      <w:r>
+        <w:rPr>
+          <w:b/>
+          <w:bCs/>
+        </w:rPr>
+        <w:lastRenderedPageBreak/>
+        <w:drawing>
+          <wp:inline distT="0" distB="0" distL="0" distR="0" wp14:anchorId="29C5107B" wp14:editId="3F60EBB3">
+            <wp:extent cx="4286848" cy="5582429"/>
+            <wp:effectExtent l="19050" t="19050" r="19050" b="18415"/>
+            <wp:docPr id="214327380" name="Obraz 1" descr="Obraz zawierający tekst, zrzut ekranu, numer, Równolegle&#10;&#10;Zawartość wygenerowana przez sztuczną inteligencję może być niepoprawna."/>
+            <wp:cNvGraphicFramePr>
+              <a:graphicFrameLocks xmlns:a="http://schemas.openxmlformats.org/drawingml/2006/main" noChangeAspect="1"/>
+            </wp:cNvGraphicFramePr>
+            <a:graphic xmlns:a="http://schemas.openxmlformats.org/drawingml/2006/main">
+              <a:graphicData uri="http://schemas.openxmlformats.org/drawingml/2006/picture">
+                <pic:pic xmlns:pic="http://schemas.openxmlformats.org/drawingml/2006/picture">
+                  <pic:nvPicPr>
+                    <pic:cNvPr id="214327380" name="Obraz 1" descr="Obraz zawierający tekst, zrzut ekranu, numer, Równolegle&#10;&#10;Zawartość wygenerowana przez sztuczną inteligencję może być niepoprawna."/>
+                    <pic:cNvPicPr/>
+                  </pic:nvPicPr>
+                  <pic:blipFill>
+                    <a:blip r:embed="rId33"/>
+                    <a:stretch>
+                      <a:fillRect/>
+                    </a:stretch>
+                  </pic:blipFill>
+                  <pic:spPr>
+                    <a:xfrm>
+                      <a:off x="0" y="0"/>
+                      <a:ext cx="4286848" cy="5582429"/>
+                    </a:xfrm>
+                    <a:prstGeom prst="rect">
+                      <a:avLst/>
+                    </a:prstGeom>
+                    <a:ln>
+                      <a:solidFill>
+                        <a:schemeClr val="tx1"/>
+                      </a:solidFill>
+                    </a:ln>
+                  </pic:spPr>
+                </pic:pic>
+              </a:graphicData>
+            </a:graphic>
+          </wp:inline>
+        </w:drawing>
       </w:r>
     </w:p>
     <w:p>
@@ -2680,16 +3403,268 @@
           <w:ilvl w:val="0"/>
           <w:numId w:val="40"/>
         </w:numPr>
-      </w:pPr>
-      <w:r>
-        <w:rPr>
-          <w:b/>
-          <w:bCs/>
-        </w:rPr>
-        <w:t>Znajdź zawodników, którzy zdobyli nagrodę w tym samym roku w dwóch różnych kategoriach (np. "Best Young Player" i "Top Scorer").</w:t>
-      </w:r>
-    </w:p>
-    <w:p/>
+        <w:rPr>
+          <w:b/>
+          <w:bCs/>
+        </w:rPr>
+      </w:pPr>
+      <w:r>
+        <w:rPr>
+          <w:b/>
+          <w:bCs/>
+        </w:rPr>
+        <w:t>W</w:t>
+      </w:r>
+      <w:r>
+        <w:rPr>
+          <w:b/>
+          <w:bCs/>
+        </w:rPr>
+        <w:t xml:space="preserve">ypisz zawodników, których liczba zdobytych bramek i asyst (G+A) jest niższa niż przewidywana suma Expected Goals i Expected Assists (xG + xA). Zapytanie pokazuje także ile gracz "powinien mieć" (xG i xA osobno) oraz ile faktycznie ma (gole i asysty). </w:t>
+      </w:r>
+    </w:p>
+    <w:p>
+      <w:pPr>
+        <w:pStyle w:val="Akapitzlist"/>
+        <w:ind w:left="360" w:firstLine="0"/>
+        <w:rPr>
+          <w:b/>
+          <w:bCs/>
+        </w:rPr>
+      </w:pPr>
+      <w:r>
+        <w:rPr>
+          <w:b/>
+          <w:bCs/>
+        </w:rPr>
+        <w:drawing>
+          <wp:inline distT="0" distB="0" distL="0" distR="0" wp14:anchorId="36F5B4D9" wp14:editId="64E85E70">
+            <wp:extent cx="5760720" cy="1777365"/>
+            <wp:effectExtent l="19050" t="19050" r="11430" b="13335"/>
+            <wp:docPr id="490450638" name="Obraz 1" descr="Obraz zawierający tekst, Czcionka, zrzut ekranu, algebra&#10;&#10;Zawartość wygenerowana przez sztuczną inteligencję może być niepoprawna."/>
+            <wp:cNvGraphicFramePr>
+              <a:graphicFrameLocks xmlns:a="http://schemas.openxmlformats.org/drawingml/2006/main" noChangeAspect="1"/>
+            </wp:cNvGraphicFramePr>
+            <a:graphic xmlns:a="http://schemas.openxmlformats.org/drawingml/2006/main">
+              <a:graphicData uri="http://schemas.openxmlformats.org/drawingml/2006/picture">
+                <pic:pic xmlns:pic="http://schemas.openxmlformats.org/drawingml/2006/picture">
+                  <pic:nvPicPr>
+                    <pic:cNvPr id="490450638" name="Obraz 1" descr="Obraz zawierający tekst, Czcionka, zrzut ekranu, algebra&#10;&#10;Zawartość wygenerowana przez sztuczną inteligencję może być niepoprawna."/>
+                    <pic:cNvPicPr/>
+                  </pic:nvPicPr>
+                  <pic:blipFill>
+                    <a:blip r:embed="rId34"/>
+                    <a:stretch>
+                      <a:fillRect/>
+                    </a:stretch>
+                  </pic:blipFill>
+                  <pic:spPr>
+                    <a:xfrm>
+                      <a:off x="0" y="0"/>
+                      <a:ext cx="5760720" cy="1777365"/>
+                    </a:xfrm>
+                    <a:prstGeom prst="rect">
+                      <a:avLst/>
+                    </a:prstGeom>
+                    <a:ln>
+                      <a:solidFill>
+                        <a:schemeClr val="tx1"/>
+                      </a:solidFill>
+                    </a:ln>
+                  </pic:spPr>
+                </pic:pic>
+              </a:graphicData>
+            </a:graphic>
+          </wp:inline>
+        </w:drawing>
+      </w:r>
+    </w:p>
+    <w:p>
+      <w:pPr>
+        <w:pStyle w:val="Akapitzlist"/>
+        <w:ind w:left="0" w:firstLine="0"/>
+        <w:rPr>
+          <w:b/>
+          <w:bCs/>
+        </w:rPr>
+      </w:pPr>
+      <w:r>
+        <w:rPr>
+          <w:b/>
+          <w:bCs/>
+        </w:rPr>
+        <w:lastRenderedPageBreak/>
+        <w:drawing>
+          <wp:inline distT="0" distB="0" distL="0" distR="0" wp14:anchorId="313383EA" wp14:editId="22B9FBD4">
+            <wp:extent cx="5760720" cy="2116455"/>
+            <wp:effectExtent l="19050" t="19050" r="11430" b="17145"/>
+            <wp:docPr id="2044603928" name="Obraz 1" descr="Obraz zawierający tekst, numer, zrzut ekranu, Równolegle&#10;&#10;Zawartość wygenerowana przez sztuczną inteligencję może być niepoprawna."/>
+            <wp:cNvGraphicFramePr>
+              <a:graphicFrameLocks xmlns:a="http://schemas.openxmlformats.org/drawingml/2006/main" noChangeAspect="1"/>
+            </wp:cNvGraphicFramePr>
+            <a:graphic xmlns:a="http://schemas.openxmlformats.org/drawingml/2006/main">
+              <a:graphicData uri="http://schemas.openxmlformats.org/drawingml/2006/picture">
+                <pic:pic xmlns:pic="http://schemas.openxmlformats.org/drawingml/2006/picture">
+                  <pic:nvPicPr>
+                    <pic:cNvPr id="2044603928" name="Obraz 1" descr="Obraz zawierający tekst, numer, zrzut ekranu, Równolegle&#10;&#10;Zawartość wygenerowana przez sztuczną inteligencję może być niepoprawna."/>
+                    <pic:cNvPicPr/>
+                  </pic:nvPicPr>
+                  <pic:blipFill>
+                    <a:blip r:embed="rId35"/>
+                    <a:stretch>
+                      <a:fillRect/>
+                    </a:stretch>
+                  </pic:blipFill>
+                  <pic:spPr>
+                    <a:xfrm>
+                      <a:off x="0" y="0"/>
+                      <a:ext cx="5760720" cy="2116455"/>
+                    </a:xfrm>
+                    <a:prstGeom prst="rect">
+                      <a:avLst/>
+                    </a:prstGeom>
+                    <a:ln>
+                      <a:solidFill>
+                        <a:schemeClr val="tx1"/>
+                      </a:solidFill>
+                    </a:ln>
+                  </pic:spPr>
+                </pic:pic>
+              </a:graphicData>
+            </a:graphic>
+          </wp:inline>
+        </w:drawing>
+      </w:r>
+    </w:p>
+    <w:p>
+      <w:pPr>
+        <w:pStyle w:val="Akapitzlist"/>
+        <w:ind w:left="0" w:firstLine="0"/>
+        <w:rPr>
+          <w:b/>
+          <w:bCs/>
+        </w:rPr>
+      </w:pPr>
+      <w:r>
+        <w:rPr>
+          <w:b/>
+          <w:bCs/>
+        </w:rPr>
+        <w:t>• Wypisz zawodników, którzy zdobyli nagrody w sezonie 23/24 i posortuj ich według efektywności — czyli liczby minut przypadających na jedną nagrodę. Zapytanie pokazuje także listę zdobytych nagród oraz łączną liczbę minut zawodnika. Im niższa wartość minut na nagrodę, tym bardziej zawodnik był doceniany mimo mniejszej liczby minut na boisku.</w:t>
+      </w:r>
+    </w:p>
+    <w:p>
+      <w:pPr>
+        <w:pStyle w:val="Akapitzlist"/>
+        <w:ind w:left="0" w:firstLine="0"/>
+        <w:rPr>
+          <w:b/>
+          <w:bCs/>
+        </w:rPr>
+      </w:pPr>
+      <w:r>
+        <w:rPr>
+          <w:b/>
+          <w:bCs/>
+        </w:rPr>
+        <w:drawing>
+          <wp:inline distT="0" distB="0" distL="0" distR="0" wp14:anchorId="1CF04DDF" wp14:editId="409B03CC">
+            <wp:extent cx="5760720" cy="768985"/>
+            <wp:effectExtent l="19050" t="19050" r="11430" b="12065"/>
+            <wp:docPr id="465593697" name="Obraz 1" descr="Obraz zawierający tekst, Czcionka, zrzut ekranu&#10;&#10;Zawartość wygenerowana przez sztuczną inteligencję może być niepoprawna."/>
+            <wp:cNvGraphicFramePr>
+              <a:graphicFrameLocks xmlns:a="http://schemas.openxmlformats.org/drawingml/2006/main" noChangeAspect="1"/>
+            </wp:cNvGraphicFramePr>
+            <a:graphic xmlns:a="http://schemas.openxmlformats.org/drawingml/2006/main">
+              <a:graphicData uri="http://schemas.openxmlformats.org/drawingml/2006/picture">
+                <pic:pic xmlns:pic="http://schemas.openxmlformats.org/drawingml/2006/picture">
+                  <pic:nvPicPr>
+                    <pic:cNvPr id="465593697" name="Obraz 1" descr="Obraz zawierający tekst, Czcionka, zrzut ekranu&#10;&#10;Zawartość wygenerowana przez sztuczną inteligencję może być niepoprawna."/>
+                    <pic:cNvPicPr/>
+                  </pic:nvPicPr>
+                  <pic:blipFill>
+                    <a:blip r:embed="rId36"/>
+                    <a:stretch>
+                      <a:fillRect/>
+                    </a:stretch>
+                  </pic:blipFill>
+                  <pic:spPr>
+                    <a:xfrm>
+                      <a:off x="0" y="0"/>
+                      <a:ext cx="5760720" cy="768985"/>
+                    </a:xfrm>
+                    <a:prstGeom prst="rect">
+                      <a:avLst/>
+                    </a:prstGeom>
+                    <a:ln>
+                      <a:solidFill>
+                        <a:schemeClr val="tx1"/>
+                      </a:solidFill>
+                    </a:ln>
+                  </pic:spPr>
+                </pic:pic>
+              </a:graphicData>
+            </a:graphic>
+          </wp:inline>
+        </w:drawing>
+      </w:r>
+    </w:p>
+    <w:p>
+      <w:pPr>
+        <w:pStyle w:val="Akapitzlist"/>
+        <w:ind w:left="0" w:firstLine="0"/>
+        <w:rPr>
+          <w:b/>
+          <w:bCs/>
+        </w:rPr>
+      </w:pPr>
+      <w:r>
+        <w:rPr>
+          <w:b/>
+          <w:bCs/>
+        </w:rPr>
+        <w:drawing>
+          <wp:inline distT="0" distB="0" distL="0" distR="0" wp14:anchorId="02AC2578" wp14:editId="1212495A">
+            <wp:extent cx="5760720" cy="2603500"/>
+            <wp:effectExtent l="19050" t="19050" r="11430" b="25400"/>
+            <wp:docPr id="967941715" name="Obraz 1" descr="Obraz zawierający tekst, zrzut ekranu, linia, Równolegle&#10;&#10;Zawartość wygenerowana przez sztuczną inteligencję może być niepoprawna."/>
+            <wp:cNvGraphicFramePr>
+              <a:graphicFrameLocks xmlns:a="http://schemas.openxmlformats.org/drawingml/2006/main" noChangeAspect="1"/>
+            </wp:cNvGraphicFramePr>
+            <a:graphic xmlns:a="http://schemas.openxmlformats.org/drawingml/2006/main">
+              <a:graphicData uri="http://schemas.openxmlformats.org/drawingml/2006/picture">
+                <pic:pic xmlns:pic="http://schemas.openxmlformats.org/drawingml/2006/picture">
+                  <pic:nvPicPr>
+                    <pic:cNvPr id="967941715" name="Obraz 1" descr="Obraz zawierający tekst, zrzut ekranu, linia, Równolegle&#10;&#10;Zawartość wygenerowana przez sztuczną inteligencję może być niepoprawna."/>
+                    <pic:cNvPicPr/>
+                  </pic:nvPicPr>
+                  <pic:blipFill>
+                    <a:blip r:embed="rId37"/>
+                    <a:stretch>
+                      <a:fillRect/>
+                    </a:stretch>
+                  </pic:blipFill>
+                  <pic:spPr>
+                    <a:xfrm>
+                      <a:off x="0" y="0"/>
+                      <a:ext cx="5760720" cy="2603500"/>
+                    </a:xfrm>
+                    <a:prstGeom prst="rect">
+                      <a:avLst/>
+                    </a:prstGeom>
+                    <a:ln>
+                      <a:solidFill>
+                        <a:schemeClr val="tx1"/>
+                      </a:solidFill>
+                    </a:ln>
+                  </pic:spPr>
+                </pic:pic>
+              </a:graphicData>
+            </a:graphic>
+          </wp:inline>
+        </w:drawing>
+      </w:r>
+    </w:p>
     <w:p>
       <w:pPr>
         <w:pStyle w:val="Tytu"/>
@@ -2753,10 +3728,21 @@
     </w:p>
     <w:p>
       <w:pPr>
+        <w:spacing w:after="160"/>
+        <w:ind w:firstLine="0"/>
+        <w:jc w:val="left"/>
+      </w:pPr>
+      <w:r>
+        <w:br w:type="page"/>
+      </w:r>
+    </w:p>
+    <w:p>
+      <w:pPr>
         <w:pStyle w:val="Tytu"/>
       </w:pPr>
       <w:bookmarkStart w:id="6" w:name="_Toc196582424"/>
       <w:r>
+        <w:lastRenderedPageBreak/>
         <w:t>Podsumowanie i możliwości rozwoju bazy danych</w:t>
       </w:r>
       <w:bookmarkEnd w:id="6"/>
@@ -2788,7 +3774,6 @@
         </w:numPr>
       </w:pPr>
       <w:r>
-        <w:lastRenderedPageBreak/>
         <w:t>Automatyczne aktualizowanie danych o zawodnikach wraz z pojawianiem się nowych sezonów.</w:t>
       </w:r>
     </w:p>
@@ -2833,8 +3818,8 @@
       </w:pPr>
     </w:p>
     <w:sectPr>
-      <w:headerReference w:type="default" r:id="rId21"/>
-      <w:footerReference w:type="default" r:id="rId22"/>
+      <w:headerReference w:type="default" r:id="rId38"/>
+      <w:footerReference w:type="default" r:id="rId39"/>
       <w:pgSz w:w="11906" w:h="16838"/>
       <w:pgMar w:top="1417" w:right="1417" w:bottom="1417" w:left="1417" w:header="708" w:footer="708" w:gutter="0"/>
       <w:cols w:space="708"/>
@@ -4905,7 +5890,7 @@
   <w:abstractNum w:abstractNumId="17" w15:restartNumberingAfterBreak="0">
     <w:nsid w:val="4DDB08AF"/>
     <w:multiLevelType w:val="hybridMultilevel"/>
-    <w:tmpl w:val="8CB0E1CE"/>
+    <w:tmpl w:val="A00206FA"/>
     <w:lvl w:ilvl="0" w:tplc="04150001">
       <w:start w:val="1"/>
       <w:numFmt w:val="bullet"/>
@@ -8072,25 +9057,6 @@
 </file>
 
 <file path=customXml/item1.xml><?xml version="1.0" encoding="utf-8"?>
-<?mso-contentType ?>
-<FormTemplates xmlns="http://schemas.microsoft.com/sharepoint/v3/contenttype/forms">
-  <Display>DocumentLibraryForm</Display>
-  <Edit>DocumentLibraryForm</Edit>
-  <New>DocumentLibraryForm</New>
-</FormTemplates>
-</file>
-
-<file path=customXml/item2.xml><?xml version="1.0" encoding="utf-8"?>
-<p:properties xmlns:p="http://schemas.microsoft.com/office/2006/metadata/properties" xmlns:xsi="http://www.w3.org/2001/XMLSchema-instance" xmlns:pc="http://schemas.microsoft.com/office/infopath/2007/PartnerControls">
-  <documentManagement/>
-</p:properties>
-</file>
-
-<file path=customXml/item3.xml><?xml version="1.0" encoding="utf-8"?>
-<b:Sources xmlns:b="http://schemas.openxmlformats.org/officeDocument/2006/bibliography" xmlns="http://schemas.openxmlformats.org/officeDocument/2006/bibliography" SelectedStyle="\APASixthEditionOfficeOnline.xsl" StyleName="APA" Version="6"/>
-</file>
-
-<file path=customXml/item4.xml><?xml version="1.0" encoding="utf-8"?>
 <ct:contentTypeSchema xmlns:ct="http://schemas.microsoft.com/office/2006/metadata/contentType" xmlns:ma="http://schemas.microsoft.com/office/2006/metadata/properties/metaAttributes" ct:_="" ma:_="" ma:contentTypeName="Dokument" ma:contentTypeID="0x010100B1FCFBB7D2612647B77AC423BC32D3E3" ma:contentTypeVersion="4" ma:contentTypeDescription="Utwórz nowy dokument." ma:contentTypeScope="" ma:versionID="ff9bb743f6007df687c296628339ef66">
   <xsd:schema xmlns:xsd="http://www.w3.org/2001/XMLSchema" xmlns:xs="http://www.w3.org/2001/XMLSchema" xmlns:p="http://schemas.microsoft.com/office/2006/metadata/properties" xmlns:ns2="97041682-31d4-47d1-aa37-f45bbc1837ca" targetNamespace="http://schemas.microsoft.com/office/2006/metadata/properties" ma:root="true" ma:fieldsID="8b02569507f5ab4b05037e015e7c56c7" ns2:_="">
     <xsd:import namespace="97041682-31d4-47d1-aa37-f45bbc1837ca"/>
@@ -8234,32 +9200,26 @@
 </ct:contentTypeSchema>
 </file>
 
-<file path=customXml/itemProps1.xml><?xml version="1.0" encoding="utf-8"?>
-<ds:datastoreItem xmlns:ds="http://schemas.openxmlformats.org/officeDocument/2006/customXml" ds:itemID="{D37604D0-CC14-42BC-8E91-8E1651716FF6}">
-  <ds:schemaRefs>
-    <ds:schemaRef ds:uri="http://schemas.microsoft.com/sharepoint/v3/contenttype/forms"/>
-  </ds:schemaRefs>
-</ds:datastoreItem>
+<file path=customXml/item2.xml><?xml version="1.0" encoding="utf-8"?>
+<b:Sources xmlns:b="http://schemas.openxmlformats.org/officeDocument/2006/bibliography" xmlns="http://schemas.openxmlformats.org/officeDocument/2006/bibliography" SelectedStyle="\APASixthEditionOfficeOnline.xsl" StyleName="APA" Version="6"/>
 </file>
 
-<file path=customXml/itemProps2.xml><?xml version="1.0" encoding="utf-8"?>
-<ds:datastoreItem xmlns:ds="http://schemas.openxmlformats.org/officeDocument/2006/customXml" ds:itemID="{17F3034D-8586-43CE-945B-0740220635EA}">
-  <ds:schemaRefs>
-    <ds:schemaRef ds:uri="http://schemas.microsoft.com/office/2006/metadata/properties"/>
-    <ds:schemaRef ds:uri="http://schemas.microsoft.com/office/infopath/2007/PartnerControls"/>
-  </ds:schemaRefs>
-</ds:datastoreItem>
+<file path=customXml/item3.xml><?xml version="1.0" encoding="utf-8"?>
+<p:properties xmlns:p="http://schemas.microsoft.com/office/2006/metadata/properties" xmlns:xsi="http://www.w3.org/2001/XMLSchema-instance" xmlns:pc="http://schemas.microsoft.com/office/infopath/2007/PartnerControls">
+  <documentManagement/>
+</p:properties>
 </file>
 
-<file path=customXml/itemProps3.xml><?xml version="1.0" encoding="utf-8"?>
-<ds:datastoreItem xmlns:ds="http://schemas.openxmlformats.org/officeDocument/2006/customXml" ds:itemID="{E32E3F2C-E5CD-45D1-8E5A-0324F317AAFC}">
-  <ds:schemaRefs>
-    <ds:schemaRef ds:uri="http://schemas.openxmlformats.org/officeDocument/2006/bibliography"/>
-  </ds:schemaRefs>
-</ds:datastoreItem>
+<file path=customXml/item4.xml><?xml version="1.0" encoding="utf-8"?>
+<?mso-contentType ?>
+<FormTemplates xmlns="http://schemas.microsoft.com/sharepoint/v3/contenttype/forms">
+  <Display>DocumentLibraryForm</Display>
+  <Edit>DocumentLibraryForm</Edit>
+  <New>DocumentLibraryForm</New>
+</FormTemplates>
 </file>
 
-<file path=customXml/itemProps4.xml><?xml version="1.0" encoding="utf-8"?>
+<file path=customXml/itemProps1.xml><?xml version="1.0" encoding="utf-8"?>
 <ds:datastoreItem xmlns:ds="http://schemas.openxmlformats.org/officeDocument/2006/customXml" ds:itemID="{5673D8B4-5D42-4B5E-8F88-717280DB81D1}">
   <ds:schemaRefs>
     <ds:schemaRef ds:uri="http://schemas.microsoft.com/office/2006/metadata/contentType"/>
@@ -8275,4 +9235,29 @@
     <ds:schemaRef ds:uri="http://schemas.microsoft.com/internal/obd"/>
   </ds:schemaRefs>
 </ds:datastoreItem>
+</file>
+
+<file path=customXml/itemProps2.xml><?xml version="1.0" encoding="utf-8"?>
+<ds:datastoreItem xmlns:ds="http://schemas.openxmlformats.org/officeDocument/2006/customXml" ds:itemID="{E32E3F2C-E5CD-45D1-8E5A-0324F317AAFC}">
+  <ds:schemaRefs>
+    <ds:schemaRef ds:uri="http://schemas.openxmlformats.org/officeDocument/2006/bibliography"/>
+  </ds:schemaRefs>
+</ds:datastoreItem>
+</file>
+
+<file path=customXml/itemProps3.xml><?xml version="1.0" encoding="utf-8"?>
+<ds:datastoreItem xmlns:ds="http://schemas.openxmlformats.org/officeDocument/2006/customXml" ds:itemID="{17F3034D-8586-43CE-945B-0740220635EA}">
+  <ds:schemaRefs>
+    <ds:schemaRef ds:uri="http://schemas.microsoft.com/office/2006/metadata/properties"/>
+    <ds:schemaRef ds:uri="http://schemas.microsoft.com/office/infopath/2007/PartnerControls"/>
+  </ds:schemaRefs>
+</ds:datastoreItem>
+</file>
+
+<file path=customXml/itemProps4.xml><?xml version="1.0" encoding="utf-8"?>
+<ds:datastoreItem xmlns:ds="http://schemas.openxmlformats.org/officeDocument/2006/customXml" ds:itemID="{D37604D0-CC14-42BC-8E91-8E1651716FF6}">
+  <ds:schemaRefs>
+    <ds:schemaRef ds:uri="http://schemas.microsoft.com/sharepoint/v3/contenttype/forms"/>
+  </ds:schemaRefs>
+</ds:datastoreItem>
 </file>
</xml_diff>

<commit_message>
poprawiona dokumentacja i przykład dzialania
</commit_message>
<xml_diff>
--- a/documentation.docx
+++ b/documentation.docx
@@ -1572,7 +1572,13 @@
         <w:rPr>
           <w:lang w:val="en-US"/>
         </w:rPr>
-        <w:t xml:space="preserve"> – obywatelstwo zawodnika</w:t>
+        <w:t xml:space="preserve"> – </w:t>
+      </w:r>
+      <w:r>
+        <w:rPr>
+          <w:lang w:val="en-US"/>
+        </w:rPr>
+        <w:t>obywatelstwo zawodnika</w:t>
       </w:r>
     </w:p>
     <w:p>
@@ -1597,7 +1603,13 @@
         <w:rPr>
           <w:lang w:val="en-US"/>
         </w:rPr>
-        <w:t xml:space="preserve"> – pozycja na boisku</w:t>
+        <w:t xml:space="preserve"> – </w:t>
+      </w:r>
+      <w:r>
+        <w:rPr>
+          <w:lang w:val="en-US"/>
+        </w:rPr>
+        <w:t>pozycja na boisku</w:t>
       </w:r>
     </w:p>
     <w:p>
@@ -1622,7 +1634,13 @@
         <w:rPr>
           <w:lang w:val="en-US"/>
         </w:rPr>
-        <w:t xml:space="preserve"> – preferowana noga</w:t>
+        <w:t xml:space="preserve"> – </w:t>
+      </w:r>
+      <w:r>
+        <w:rPr>
+          <w:lang w:val="en-US"/>
+        </w:rPr>
+        <w:t>preferowana noga</w:t>
       </w:r>
     </w:p>
     <w:p>
@@ -1647,7 +1665,13 @@
         <w:rPr>
           <w:lang w:val="en-US"/>
         </w:rPr>
-        <w:t xml:space="preserve"> – sponsor sprzętu</w:t>
+        <w:t xml:space="preserve"> – </w:t>
+      </w:r>
+      <w:r>
+        <w:rPr>
+          <w:lang w:val="en-US"/>
+        </w:rPr>
+        <w:t>sponsor sprzętu</w:t>
       </w:r>
     </w:p>
     <w:p>
@@ -2123,7 +2147,7 @@
           <w:noProof/>
         </w:rPr>
         <w:drawing>
-          <wp:inline distT="0" distB="0" distL="0" distR="0" wp14:anchorId="0B57967C" wp14:editId="0287067F">
+          <wp:inline distT="0" distB="0" distL="0" distR="0" wp14:anchorId="0B57967C" wp14:editId="3BE667DC">
             <wp:extent cx="5339692" cy="4743450"/>
             <wp:effectExtent l="19050" t="19050" r="13970" b="19050"/>
             <wp:docPr id="1549660010" name="Obraz 2" descr="Obraz zawierający fajerwerki, światło&#10;&#10;Zawartość wygenerowana przez sztuczną inteligencję może być niepoprawna."/>
@@ -2353,7 +2377,7 @@
           <w:bCs/>
         </w:rPr>
         <w:lastRenderedPageBreak/>
-        <w:t>Wypisz outfitterów (sponsorów), których zawodnicy zdobyli największą liczbę nagród w karierze.</w:t>
+        <w:t>Wypisz sponsorów, których zawodnicy zdobyli największą liczbę nagród w karierze.</w:t>
       </w:r>
     </w:p>
     <w:p>
@@ -2529,6 +2553,9 @@
         <w:ind w:left="340" w:firstLine="0"/>
       </w:pPr>
       <w:r>
+        <w:rPr>
+          <w:noProof/>
+        </w:rPr>
         <w:drawing>
           <wp:inline distT="0" distB="0" distL="0" distR="0" wp14:anchorId="1065516A" wp14:editId="1F4124D9">
             <wp:extent cx="5760720" cy="1638935"/>
@@ -2583,6 +2610,9 @@
         <w:ind w:left="340" w:firstLine="0"/>
       </w:pPr>
       <w:r>
+        <w:rPr>
+          <w:noProof/>
+        </w:rPr>
         <w:drawing>
           <wp:inline distT="0" distB="0" distL="0" distR="0" wp14:anchorId="239D5753" wp14:editId="7F0A60EE">
             <wp:extent cx="5760720" cy="3455035"/>
@@ -2637,6 +2667,9 @@
         <w:ind w:left="360" w:firstLine="0"/>
       </w:pPr>
       <w:r>
+        <w:rPr>
+          <w:noProof/>
+        </w:rPr>
         <w:lastRenderedPageBreak/>
         <w:drawing>
           <wp:inline distT="0" distB="0" distL="0" distR="0" wp14:anchorId="7341709B" wp14:editId="5905CB5C">
@@ -2713,6 +2746,7 @@
         <w:rPr>
           <w:b/>
           <w:bCs/>
+          <w:noProof/>
         </w:rPr>
         <w:drawing>
           <wp:inline distT="0" distB="0" distL="0" distR="0" wp14:anchorId="5FF12AB2" wp14:editId="2B4D0019">
@@ -2769,6 +2803,7 @@
         <w:rPr>
           <w:b/>
           <w:bCs/>
+          <w:noProof/>
         </w:rPr>
         <w:drawing>
           <wp:inline distT="0" distB="0" distL="0" distR="0" wp14:anchorId="09E88E72" wp14:editId="5D674188">
@@ -2864,6 +2899,7 @@
         <w:rPr>
           <w:b/>
           <w:bCs/>
+          <w:noProof/>
         </w:rPr>
         <w:drawing>
           <wp:inline distT="0" distB="0" distL="0" distR="0" wp14:anchorId="72B1220B" wp14:editId="235C10BE">
@@ -2920,6 +2956,7 @@
         <w:rPr>
           <w:b/>
           <w:bCs/>
+          <w:noProof/>
         </w:rPr>
         <w:drawing>
           <wp:inline distT="0" distB="0" distL="0" distR="0" wp14:anchorId="43FFE0B8" wp14:editId="7FDD554F">
@@ -3015,6 +3052,7 @@
         <w:rPr>
           <w:b/>
           <w:bCs/>
+          <w:noProof/>
         </w:rPr>
         <w:drawing>
           <wp:inline distT="0" distB="0" distL="0" distR="0" wp14:anchorId="173FEF95" wp14:editId="2E7B94EE">
@@ -3071,6 +3109,7 @@
         <w:rPr>
           <w:b/>
           <w:bCs/>
+          <w:noProof/>
         </w:rPr>
         <w:drawing>
           <wp:inline distT="0" distB="0" distL="0" distR="0" wp14:anchorId="77EA1B40" wp14:editId="027196A5">
@@ -3166,6 +3205,7 @@
         <w:rPr>
           <w:b/>
           <w:bCs/>
+          <w:noProof/>
         </w:rPr>
         <w:drawing>
           <wp:inline distT="0" distB="0" distL="0" distR="0" wp14:anchorId="5C603716" wp14:editId="68EB95FE">
@@ -3222,6 +3262,7 @@
         <w:rPr>
           <w:b/>
           <w:bCs/>
+          <w:noProof/>
         </w:rPr>
         <w:drawing>
           <wp:inline distT="0" distB="0" distL="0" distR="0" wp14:anchorId="4BB94C2A" wp14:editId="2D01EEEF">
@@ -3297,6 +3338,7 @@
         <w:rPr>
           <w:b/>
           <w:bCs/>
+          <w:noProof/>
         </w:rPr>
         <w:drawing>
           <wp:inline distT="0" distB="0" distL="0" distR="0" wp14:anchorId="60A04AB5" wp14:editId="1AFEEE9A">
@@ -3352,6 +3394,7 @@
         <w:rPr>
           <w:b/>
           <w:bCs/>
+          <w:noProof/>
         </w:rPr>
         <w:lastRenderedPageBreak/>
         <w:drawing>
@@ -3426,16 +3469,17 @@
     <w:p>
       <w:pPr>
         <w:pStyle w:val="Akapitzlist"/>
-        <w:ind w:left="360" w:firstLine="0"/>
-        <w:rPr>
-          <w:b/>
-          <w:bCs/>
-        </w:rPr>
-      </w:pPr>
-      <w:r>
-        <w:rPr>
-          <w:b/>
-          <w:bCs/>
+        <w:ind w:left="0" w:firstLine="0"/>
+        <w:rPr>
+          <w:b/>
+          <w:bCs/>
+        </w:rPr>
+      </w:pPr>
+      <w:r>
+        <w:rPr>
+          <w:b/>
+          <w:bCs/>
+          <w:noProof/>
         </w:rPr>
         <w:drawing>
           <wp:inline distT="0" distB="0" distL="0" distR="0" wp14:anchorId="36F5B4D9" wp14:editId="64E85E70">
@@ -3492,6 +3536,7 @@
         <w:rPr>
           <w:b/>
           <w:bCs/>
+          <w:noProof/>
         </w:rPr>
         <w:lastRenderedPageBreak/>
         <w:drawing>
@@ -3539,18 +3584,35 @@
     <w:p>
       <w:pPr>
         <w:pStyle w:val="Akapitzlist"/>
-        <w:ind w:left="0" w:firstLine="0"/>
-        <w:rPr>
-          <w:b/>
-          <w:bCs/>
-        </w:rPr>
-      </w:pPr>
-      <w:r>
-        <w:rPr>
-          <w:b/>
-          <w:bCs/>
-        </w:rPr>
-        <w:t>• Wypisz zawodników, którzy zdobyli nagrody w sezonie 23/24 i posortuj ich według efektywności — czyli liczby minut przypadających na jedną nagrodę. Zapytanie pokazuje także listę zdobytych nagród oraz łączną liczbę minut zawodnika. Im niższa wartość minut na nagrodę, tym bardziej zawodnik był doceniany mimo mniejszej liczby minut na boisku.</w:t>
+        <w:numPr>
+          <w:ilvl w:val="0"/>
+          <w:numId w:val="40"/>
+        </w:numPr>
+        <w:rPr>
+          <w:b/>
+          <w:bCs/>
+        </w:rPr>
+      </w:pPr>
+      <w:r>
+        <w:rPr>
+          <w:b/>
+          <w:bCs/>
+        </w:rPr>
+        <w:t>W</w:t>
+      </w:r>
+      <w:r>
+        <w:rPr>
+          <w:b/>
+          <w:bCs/>
+        </w:rPr>
+        <w:t xml:space="preserve">ypisz </w:t>
+      </w:r>
+      <w:r>
+        <w:rPr>
+          <w:b/>
+          <w:bCs/>
+        </w:rPr>
+        <w:t>zawodników, którzy zdobyli nagrody w sezonie 23/24 i posortuj ich według efektywności — czyli liczby minut przypadających na jedną nagrodę. Zapytanie pokazuje także listę zdobytych nagród oraz łączną liczbę minut zawodnika. Im niższa wartość minut na nagrodę, tym bardziej zawodnik był doceniany mimo mniejszej liczby minut na boisku.</w:t>
       </w:r>
     </w:p>
     <w:p>
@@ -3566,6 +3628,7 @@
         <w:rPr>
           <w:b/>
           <w:bCs/>
+          <w:noProof/>
         </w:rPr>
         <w:drawing>
           <wp:inline distT="0" distB="0" distL="0" distR="0" wp14:anchorId="1CF04DDF" wp14:editId="409B03CC">
@@ -3622,6 +3685,7 @@
         <w:rPr>
           <w:b/>
           <w:bCs/>
+          <w:noProof/>
         </w:rPr>
         <w:drawing>
           <wp:inline distT="0" distB="0" distL="0" distR="0" wp14:anchorId="02AC2578" wp14:editId="1212495A">
@@ -4871,7 +4935,7 @@
       <w:lvlText w:val="%1."/>
       <w:lvlJc w:val="left"/>
       <w:pPr>
-        <w:ind w:left="720" w:hanging="360"/>
+        <w:ind w:left="360" w:hanging="360"/>
       </w:pPr>
       <w:rPr>
         <w:rFonts w:hint="default"/>
@@ -8481,6 +8545,7 @@
   <w:style w:type="character" w:default="1" w:styleId="Domylnaczcionkaakapitu">
     <w:name w:val="Default Paragraph Font"/>
     <w:uiPriority w:val="1"/>
+    <w:semiHidden/>
     <w:unhideWhenUsed/>
   </w:style>
   <w:style w:type="table" w:default="1" w:styleId="Standardowy">
@@ -8662,6 +8727,7 @@
         <w:numId w:val="18"/>
       </w:numPr>
       <w:spacing w:before="120" w:after="0"/>
+      <w:ind w:left="720"/>
       <w:contextualSpacing/>
       <w:outlineLvl w:val="0"/>
     </w:pPr>

</xml_diff>